<commit_message>
add one page files
</commit_message>
<xml_diff>
--- a/index.docx
+++ b/index.docx
@@ -2,7 +2,7 @@
 <file path=word/document.xml><?xml version="1.0" encoding="utf-8"?>
 <w:document xmlns:w="http://schemas.openxmlformats.org/wordprocessingml/2006/main" xmlns:m="http://schemas.openxmlformats.org/officeDocument/2006/math" xmlns:r="http://schemas.openxmlformats.org/officeDocument/2006/relationships" xmlns:o="urn:schemas-microsoft-com:office:office" xmlns:v="urn:schemas-microsoft-com:vml" xmlns:w10="urn:schemas-microsoft-com:office:word" xmlns:a="http://schemas.openxmlformats.org/drawingml/2006/main" xmlns:pic="http://schemas.openxmlformats.org/drawingml/2006/picture" xmlns:wp="http://schemas.openxmlformats.org/drawingml/2006/wordprocessingDrawing">
   <w:body>
-    <w:bookmarkStart w:id="33" w:name="dene-farrell"/>
+    <w:bookmarkStart w:id="34" w:name="dene-farrell"/>
     <w:p>
       <w:pPr>
         <w:pStyle w:val="Heading1"/>
@@ -87,7 +87,252 @@
         </w:pict>
       </w:r>
     </w:p>
-    <w:bookmarkStart w:id="23" w:name="education"/>
+    <w:bookmarkStart w:id="23" w:name="experience"/>
+    <w:p>
+      <w:pPr>
+        <w:pStyle w:val="Heading2"/>
+      </w:pPr>
+      <w:r>
+        <w:t xml:space="preserve">Experience</w:t>
+      </w:r>
+    </w:p>
+    <w:p>
+      <w:pPr>
+        <w:pStyle w:val="FirstParagraph"/>
+      </w:pPr>
+      <w:r>
+        <w:rPr>
+          <w:b/>
+        </w:rPr>
+        <w:t xml:space="preserve">Latch</w:t>
+      </w:r>
+      <w:r>
+        <w:t xml:space="preserve"> </w:t>
+      </w:r>
+      <w:r>
+        <w:t xml:space="preserve">- Senior Manager, Data Engineering</w:t>
+      </w:r>
+      <w:r>
+        <w:br/>
+      </w:r>
+      <w:r>
+        <w:t xml:space="preserve">New York, Sept 2019 – Present</w:t>
+      </w:r>
+    </w:p>
+    <w:p>
+      <w:pPr>
+        <w:numPr>
+          <w:ilvl w:val="0"/>
+          <w:numId w:val="1001"/>
+        </w:numPr>
+      </w:pPr>
+      <w:r>
+        <w:t xml:space="preserve">Managed a team of five including three data engineers, a data scientist, and a business analyst</w:t>
+      </w:r>
+    </w:p>
+    <w:p>
+      <w:pPr>
+        <w:numPr>
+          <w:ilvl w:val="0"/>
+          <w:numId w:val="1001"/>
+        </w:numPr>
+      </w:pPr>
+      <w:r>
+        <w:t xml:space="preserve">Delivered several cross-company services: Data Centralization and Governance, Data Ecosystem Management with Automated Analytics, Company Operational Notifications, CRM to ERP Integration, PII Anonymization, ML Pipeline Development and Deployment Framework</w:t>
+      </w:r>
+    </w:p>
+    <w:p>
+      <w:pPr>
+        <w:numPr>
+          <w:ilvl w:val="0"/>
+          <w:numId w:val="1001"/>
+        </w:numPr>
+      </w:pPr>
+      <w:r>
+        <w:t xml:space="preserve">Worked with diverse stakeholders while constantly adapting to meet the data needs at Latch.</w:t>
+      </w:r>
+    </w:p>
+    <w:p>
+      <w:pPr>
+        <w:pStyle w:val="FirstParagraph"/>
+      </w:pPr>
+      <w:r>
+        <w:rPr>
+          <w:b/>
+        </w:rPr>
+        <w:t xml:space="preserve">Capital One</w:t>
+      </w:r>
+      <w:r>
+        <w:t xml:space="preserve"> </w:t>
+      </w:r>
+      <w:r>
+        <w:t xml:space="preserve">- Principal Data Engineer</w:t>
+      </w:r>
+      <w:r>
+        <w:br/>
+      </w:r>
+      <w:r>
+        <w:t xml:space="preserve">New York, May 2017 – Sept 2019</w:t>
+      </w:r>
+    </w:p>
+    <w:p>
+      <w:pPr>
+        <w:numPr>
+          <w:ilvl w:val="0"/>
+          <w:numId w:val="1002"/>
+        </w:numPr>
+      </w:pPr>
+      <w:r>
+        <w:t xml:space="preserve">Lead Card-on-file Detections: Successfully built and deployed a classification pipeline that identifies for all credit card holders which merchants have stored their credentials on file.</w:t>
+      </w:r>
+    </w:p>
+    <w:p>
+      <w:pPr>
+        <w:numPr>
+          <w:ilvl w:val="0"/>
+          <w:numId w:val="1002"/>
+        </w:numPr>
+      </w:pPr>
+      <w:r>
+        <w:t xml:space="preserve">Re-architected a monolith ML application to microservices using AWS serverless services</w:t>
+      </w:r>
+    </w:p>
+    <w:p>
+      <w:pPr>
+        <w:numPr>
+          <w:ilvl w:val="0"/>
+          <w:numId w:val="1002"/>
+        </w:numPr>
+      </w:pPr>
+      <w:r>
+        <w:t xml:space="preserve">Implemented a comprehensive customer profile feature engineering pipeline to service a multi-armed bandit call schedule recommendation service with Python, Snowflake, and Kubernetes.</w:t>
+      </w:r>
+    </w:p>
+    <w:p>
+      <w:pPr>
+        <w:pStyle w:val="FirstParagraph"/>
+      </w:pPr>
+      <w:r>
+        <w:rPr>
+          <w:b/>
+        </w:rPr>
+        <w:t xml:space="preserve">Insight Data Science</w:t>
+      </w:r>
+      <w:r>
+        <w:t xml:space="preserve"> </w:t>
+      </w:r>
+      <w:r>
+        <w:t xml:space="preserve">- Data Engineering Fellow</w:t>
+      </w:r>
+      <w:r>
+        <w:br/>
+      </w:r>
+      <w:r>
+        <w:t xml:space="preserve">New York, Jan. 2017 – Mar. 2017</w:t>
+      </w:r>
+    </w:p>
+    <w:p>
+      <w:pPr>
+        <w:numPr>
+          <w:ilvl w:val="0"/>
+          <w:numId w:val="1003"/>
+        </w:numPr>
+      </w:pPr>
+      <w:r>
+        <w:t xml:space="preserve">Deployed Fleetingly, a taxi fleet analysis application for scalable sensing of geospatial patterns</w:t>
+      </w:r>
+    </w:p>
+    <w:p>
+      <w:pPr>
+        <w:numPr>
+          <w:ilvl w:val="0"/>
+          <w:numId w:val="1003"/>
+        </w:numPr>
+      </w:pPr>
+      <w:r>
+        <w:t xml:space="preserve">Implemented fleet performance analysis with live streaming and historical pattern visualizations.</w:t>
+      </w:r>
+    </w:p>
+    <w:p>
+      <w:pPr>
+        <w:numPr>
+          <w:ilvl w:val="0"/>
+          <w:numId w:val="1003"/>
+        </w:numPr>
+      </w:pPr>
+      <w:r>
+        <w:t xml:space="preserve">Tech stack: Kafka, Hadoop, Spark Streaming, ElasticSearch, Kibana. [Python + Scala]</w:t>
+      </w:r>
+    </w:p>
+    <w:p>
+      <w:pPr>
+        <w:pStyle w:val="FirstParagraph"/>
+      </w:pPr>
+      <w:r>
+        <w:rPr>
+          <w:b/>
+        </w:rPr>
+        <w:t xml:space="preserve">Sloan Kettering Institute</w:t>
+      </w:r>
+      <w:r>
+        <w:t xml:space="preserve"> </w:t>
+      </w:r>
+      <w:r>
+        <w:t xml:space="preserve">- Image Analysis Engineer</w:t>
+      </w:r>
+      <w:r>
+        <w:br/>
+      </w:r>
+      <w:r>
+        <w:t xml:space="preserve">New York, Dec. 2008 – Jan. 2017</w:t>
+      </w:r>
+    </w:p>
+    <w:p>
+      <w:pPr>
+        <w:numPr>
+          <w:ilvl w:val="0"/>
+          <w:numId w:val="1004"/>
+        </w:numPr>
+      </w:pPr>
+      <w:r>
+        <w:t xml:space="preserve">Built image processing applications for understanding early Drosophila embryo development.</w:t>
+      </w:r>
+    </w:p>
+    <w:p>
+      <w:pPr>
+        <w:numPr>
+          <w:ilvl w:val="0"/>
+          <w:numId w:val="1004"/>
+        </w:numPr>
+      </w:pPr>
+      <w:r>
+        <w:t xml:space="preserve">Made advanced computational tools accessible to non-technical users with intuitive interfaces.</w:t>
+      </w:r>
+    </w:p>
+    <w:p>
+      <w:pPr>
+        <w:numPr>
+          <w:ilvl w:val="0"/>
+          <w:numId w:val="1004"/>
+        </w:numPr>
+      </w:pPr>
+      <w:r>
+        <w:t xml:space="preserve">Enhanced image processing capabilities in order to analyze previously unobtainable 4D data.</w:t>
+      </w:r>
+    </w:p>
+    <w:p>
+      <w:pPr>
+        <w:numPr>
+          <w:ilvl w:val="0"/>
+          <w:numId w:val="1004"/>
+        </w:numPr>
+      </w:pPr>
+      <w:r>
+        <w:t xml:space="preserve">Co-authored several publication in premiere journals such as Nature.</w:t>
+      </w:r>
+    </w:p>
+    <w:bookmarkEnd w:id="23"/>
+    <w:bookmarkStart w:id="24" w:name="education"/>
     <w:p>
       <w:pPr>
         <w:pStyle w:val="Heading2"/>
@@ -140,259 +385,14 @@
         <w:t xml:space="preserve">; State University of New York, Binghamton</w:t>
       </w:r>
     </w:p>
-    <w:bookmarkEnd w:id="23"/>
-    <w:bookmarkStart w:id="24" w:name="experience"/>
+    <w:bookmarkEnd w:id="24"/>
+    <w:bookmarkStart w:id="25" w:name="side-projects"/>
     <w:p>
       <w:pPr>
         <w:pStyle w:val="Heading2"/>
       </w:pPr>
       <w:r>
-        <w:t xml:space="preserve">Experience</w:t>
-      </w:r>
-    </w:p>
-    <w:p>
-      <w:pPr>
-        <w:pStyle w:val="FirstParagraph"/>
-      </w:pPr>
-      <w:r>
-        <w:rPr>
-          <w:b/>
-        </w:rPr>
-        <w:t xml:space="preserve">Latch</w:t>
-      </w:r>
-      <w:r>
-        <w:t xml:space="preserve"> </w:t>
-      </w:r>
-      <w:r>
-        <w:t xml:space="preserve">- Senior Manager, Data Engineering</w:t>
-      </w:r>
-      <w:r>
-        <w:br/>
-      </w:r>
-      <w:r>
-        <w:t xml:space="preserve">New York, Sept 2019 – Present</w:t>
-      </w:r>
-    </w:p>
-    <w:p>
-      <w:pPr>
-        <w:numPr>
-          <w:ilvl w:val="0"/>
-          <w:numId w:val="1001"/>
-        </w:numPr>
-      </w:pPr>
-      <w:r>
-        <w:t xml:space="preserve">Managed a team of five including three data engineers, a data scientist, and a business analyst</w:t>
-      </w:r>
-    </w:p>
-    <w:p>
-      <w:pPr>
-        <w:numPr>
-          <w:ilvl w:val="0"/>
-          <w:numId w:val="1001"/>
-        </w:numPr>
-      </w:pPr>
-      <w:r>
-        <w:t xml:space="preserve">Delivered several cross-company services: Data Centralization and Governance, Data Ecosystem Management with Automated Analytics, Company Operational Notifications, CRM to ERP Integration, PII Anonymization, ML Pipeline Development and Deployment Framework</w:t>
-      </w:r>
-    </w:p>
-    <w:p>
-      <w:pPr>
-        <w:numPr>
-          <w:ilvl w:val="0"/>
-          <w:numId w:val="1001"/>
-        </w:numPr>
-      </w:pPr>
-      <w:r>
-        <w:t xml:space="preserve">Worked with diverse stakeholders while constantly adapting to meet the data needs at Latch.</w:t>
-      </w:r>
-    </w:p>
-    <w:p>
-      <w:pPr>
-        <w:pStyle w:val="FirstParagraph"/>
-      </w:pPr>
-      <w:r>
-        <w:rPr>
-          <w:b/>
-        </w:rPr>
-        <w:t xml:space="preserve">Capital One</w:t>
-      </w:r>
-      <w:r>
-        <w:t xml:space="preserve"> </w:t>
-      </w:r>
-      <w:r>
-        <w:t xml:space="preserve">- Principal Data Engineer</w:t>
-      </w:r>
-      <w:r>
-        <w:br/>
-      </w:r>
-      <w:r>
-        <w:t xml:space="preserve">New York, May 2017 – Sept 2019</w:t>
-      </w:r>
-    </w:p>
-    <w:p>
-      <w:pPr>
-        <w:numPr>
-          <w:ilvl w:val="0"/>
-          <w:numId w:val="1002"/>
-        </w:numPr>
-      </w:pPr>
-      <w:r>
-        <w:t xml:space="preserve">Lead Card-on-file Detections: Successfully built and deployed a classification pipeline that identifies for all credit card holders which merchants have stored their credentials on file.</w:t>
-      </w:r>
-    </w:p>
-    <w:p>
-      <w:pPr>
-        <w:numPr>
-          <w:ilvl w:val="0"/>
-          <w:numId w:val="1002"/>
-        </w:numPr>
-      </w:pPr>
-      <w:r>
-        <w:t xml:space="preserve">Re-architected a monolith ML application to microservices using AWS serverless services</w:t>
-      </w:r>
-    </w:p>
-    <w:p>
-      <w:pPr>
-        <w:numPr>
-          <w:ilvl w:val="0"/>
-          <w:numId w:val="1002"/>
-        </w:numPr>
-      </w:pPr>
-      <w:r>
-        <w:t xml:space="preserve">Implemented a comprehensive customer profile feature engineering pipeline to service a multi-armed bandit call schedule recommendation service with Python, Snowflake, and Kubernetes.</w:t>
-      </w:r>
-    </w:p>
-    <w:p>
-      <w:pPr>
-        <w:pStyle w:val="FirstParagraph"/>
-      </w:pPr>
-      <w:r>
-        <w:rPr>
-          <w:b/>
-        </w:rPr>
-        <w:t xml:space="preserve">Insight Data Science</w:t>
-      </w:r>
-      <w:r>
-        <w:t xml:space="preserve"> </w:t>
-      </w:r>
-      <w:r>
-        <w:t xml:space="preserve">- Data Engineering Fellow</w:t>
-      </w:r>
-      <w:r>
-        <w:br/>
-      </w:r>
-      <w:r>
-        <w:t xml:space="preserve">New York, Jan. 2017 – Mar. 2017</w:t>
-      </w:r>
-    </w:p>
-    <w:p>
-      <w:pPr>
-        <w:numPr>
-          <w:ilvl w:val="0"/>
-          <w:numId w:val="1003"/>
-        </w:numPr>
-      </w:pPr>
-      <w:r>
-        <w:t xml:space="preserve">Deployed Fleetingly, a taxi fleet analysis application for scalable sensing of geospatial patterns</w:t>
-      </w:r>
-    </w:p>
-    <w:p>
-      <w:pPr>
-        <w:numPr>
-          <w:ilvl w:val="0"/>
-          <w:numId w:val="1003"/>
-        </w:numPr>
-      </w:pPr>
-      <w:r>
-        <w:t xml:space="preserve">Implemented fleet performance analysis with live streaming and historical pattern visualizations.</w:t>
-      </w:r>
-    </w:p>
-    <w:p>
-      <w:pPr>
-        <w:numPr>
-          <w:ilvl w:val="0"/>
-          <w:numId w:val="1003"/>
-        </w:numPr>
-      </w:pPr>
-      <w:r>
-        <w:t xml:space="preserve">Tech stack: Kafka, Hadoop, Spark Streaming, ElasticSearch, Kibana. [Python + Scala]</w:t>
-      </w:r>
-    </w:p>
-    <w:p>
-      <w:pPr>
-        <w:pStyle w:val="FirstParagraph"/>
-      </w:pPr>
-      <w:r>
-        <w:rPr>
-          <w:b/>
-        </w:rPr>
-        <w:t xml:space="preserve">Sloan Kettering Institute</w:t>
-      </w:r>
-      <w:r>
-        <w:t xml:space="preserve"> </w:t>
-      </w:r>
-      <w:r>
-        <w:t xml:space="preserve">- Image Analysis Engineer</w:t>
-      </w:r>
-      <w:r>
-        <w:br/>
-      </w:r>
-      <w:r>
-        <w:t xml:space="preserve">New York, Dec. 2008 – Jan. 2017</w:t>
-      </w:r>
-    </w:p>
-    <w:p>
-      <w:pPr>
-        <w:numPr>
-          <w:ilvl w:val="0"/>
-          <w:numId w:val="1004"/>
-        </w:numPr>
-      </w:pPr>
-      <w:r>
-        <w:t xml:space="preserve">Built image processing applications for understanding early Drosophila embryo development.</w:t>
-      </w:r>
-    </w:p>
-    <w:p>
-      <w:pPr>
-        <w:numPr>
-          <w:ilvl w:val="0"/>
-          <w:numId w:val="1004"/>
-        </w:numPr>
-      </w:pPr>
-      <w:r>
-        <w:t xml:space="preserve">Made advanced computational tools accessible to non-technical users with intuitive interfaces.</w:t>
-      </w:r>
-    </w:p>
-    <w:p>
-      <w:pPr>
-        <w:numPr>
-          <w:ilvl w:val="0"/>
-          <w:numId w:val="1004"/>
-        </w:numPr>
-      </w:pPr>
-      <w:r>
-        <w:t xml:space="preserve">Enhanced image processing capabilities in order to analyze previously unobtainable 4D data.</w:t>
-      </w:r>
-    </w:p>
-    <w:p>
-      <w:pPr>
-        <w:numPr>
-          <w:ilvl w:val="0"/>
-          <w:numId w:val="1004"/>
-        </w:numPr>
-      </w:pPr>
-      <w:r>
-        <w:t xml:space="preserve">Co-authored several publication in premiere journals such as Nature.</w:t>
-      </w:r>
-    </w:p>
-    <w:bookmarkEnd w:id="24"/>
-    <w:bookmarkStart w:id="25" w:name="side-project"/>
-    <w:p>
-      <w:pPr>
-        <w:pStyle w:val="Heading2"/>
-      </w:pPr>
-      <w:r>
-        <w:t xml:space="preserve">Side Project</w:t>
+        <w:t xml:space="preserve">Side Projects</w:t>
       </w:r>
     </w:p>
     <w:p>
@@ -452,7 +452,7 @@
       </w:r>
     </w:p>
     <w:bookmarkEnd w:id="25"/>
-    <w:bookmarkStart w:id="32" w:name="skills"/>
+    <w:bookmarkStart w:id="33" w:name="skills"/>
     <w:p>
       <w:pPr>
         <w:pStyle w:val="Heading2"/>
@@ -484,6 +484,57 @@
       </w:r>
       <w:r>
         <w:t xml:space="preserve">6 Years experience. I’ve built many products with python.</w:t>
+      </w:r>
+    </w:p>
+    <w:p>
+      <w:pPr>
+        <w:pStyle w:val="Definition"/>
+      </w:pPr>
+      <w:r>
+        <w:rPr>
+          <w:b/>
+        </w:rPr>
+        <w:t xml:space="preserve">Scala:</w:t>
+      </w:r>
+      <w:r>
+        <w:t xml:space="preserve"> </w:t>
+      </w:r>
+      <w:r>
+        <w:t xml:space="preserve">Completed Courses from EPFL in Functional Programming and Software Development with Scala. I have three years experience developing in Scala.</w:t>
+      </w:r>
+    </w:p>
+    <w:p>
+      <w:pPr>
+        <w:pStyle w:val="Definition"/>
+      </w:pPr>
+      <w:r>
+        <w:rPr>
+          <w:b/>
+        </w:rPr>
+        <w:t xml:space="preserve">JavaScript, React:</w:t>
+      </w:r>
+      <w:r>
+        <w:t xml:space="preserve"> </w:t>
+      </w:r>
+      <w:r>
+        <w:t xml:space="preserve">I’ve used JavaScript and React in my side project, Gifthorse.</w:t>
+      </w:r>
+    </w:p>
+    <w:p>
+      <w:pPr>
+        <w:pStyle w:val="Definition"/>
+      </w:pPr>
+      <w:r>
+        <w:rPr>
+          <w:b/>
+        </w:rPr>
+        <w:t xml:space="preserve">SQL:</w:t>
+      </w:r>
+      <w:r>
+        <w:t xml:space="preserve"> </w:t>
+      </w:r>
+      <w:r>
+        <w:t xml:space="preserve">Well versed in sql. I have built products that leverage RDS, Snowflake, and Spark SQL.</w:t>
       </w:r>
     </w:p>
     <w:p>
@@ -516,57 +567,6 @@
         <w:pStyle w:val="Definition"/>
       </w:pPr>
       <w:r>
-        <w:rPr>
-          <w:b/>
-        </w:rPr>
-        <w:t xml:space="preserve">SQL:</w:t>
-      </w:r>
-      <w:r>
-        <w:t xml:space="preserve"> </w:t>
-      </w:r>
-      <w:r>
-        <w:t xml:space="preserve">Well versed in sql. I have built products that leverage RDS, Snowflake, and Spark SQL.</w:t>
-      </w:r>
-    </w:p>
-    <w:p>
-      <w:pPr>
-        <w:pStyle w:val="Definition"/>
-      </w:pPr>
-      <w:r>
-        <w:rPr>
-          <w:b/>
-        </w:rPr>
-        <w:t xml:space="preserve">Scala:</w:t>
-      </w:r>
-      <w:r>
-        <w:t xml:space="preserve"> </w:t>
-      </w:r>
-      <w:r>
-        <w:t xml:space="preserve">Completed Courses from EPFL in Functional Programming and Software Development with Scala. I have three years experience developing in Scala.</w:t>
-      </w:r>
-    </w:p>
-    <w:p>
-      <w:pPr>
-        <w:pStyle w:val="Definition"/>
-      </w:pPr>
-      <w:r>
-        <w:rPr>
-          <w:b/>
-        </w:rPr>
-        <w:t xml:space="preserve">JavaScript, React:</w:t>
-      </w:r>
-      <w:r>
-        <w:t xml:space="preserve"> </w:t>
-      </w:r>
-      <w:r>
-        <w:t xml:space="preserve">I’ve used JavaScript and React in my side project, Gifthorse.</w:t>
-      </w:r>
-    </w:p>
-    <w:p>
-      <w:pPr>
-        <w:pStyle w:val="Definition"/>
-      </w:pPr>
-      <w:r>
         <w:t xml:space="preserve">Basic knowledge of</w:t>
       </w:r>
       <w:r>
@@ -761,12 +761,29 @@
           <w:rPr>
             <w:rStyle w:val="Hyperlink"/>
           </w:rPr>
-          <w:t xml:space="preserve">resume-generator</w:t>
+          <w:t xml:space="preserve">generator</w:t>
         </w:r>
       </w:hyperlink>
-    </w:p>
-    <w:bookmarkEnd w:id="32"/>
+      <w:r>
+        <w:t xml:space="preserve"> </w:t>
+      </w:r>
+      <w:r>
+        <w:t xml:space="preserve">•</w:t>
+      </w:r>
+      <w:r>
+        <w:t xml:space="preserve"> </w:t>
+      </w:r>
+      <w:hyperlink r:id="rId32">
+        <w:r>
+          <w:rPr>
+            <w:rStyle w:val="Hyperlink"/>
+          </w:rPr>
+          <w:t xml:space="preserve">one-page</w:t>
+        </w:r>
+      </w:hyperlink>
+    </w:p>
     <w:bookmarkEnd w:id="33"/>
+    <w:bookmarkEnd w:id="34"/>
     <w:sectPr/>
   </w:body>
 </w:document>

</xml_diff>